<commit_message>
[common] removed test info from templates
</commit_message>
<xml_diff>
--- a/common/converter/empty/ru-RU/new.docx
+++ b/common/converter/empty/ru-RU/new.docx
@@ -178,6 +178,201 @@
     <w:name w:val="Normal"/>
     <w:qFormat/>
   </w:style>
+  <w:style w:type="paragraph" w:styleId="1">
+    <w:name w:val="heading 1"/>
+    <w:basedOn w:val="a"/>
+    <w:next w:val="a"/>
+    <w:uiPriority w:val="9"/>
+    <w:qFormat/>
+    <w:pPr>
+      <w:keepNext/>
+      <w:keepLines/>
+      <w:spacing w:before="480" w:after="0"/>
+      <w:outlineLvl w:val="0"/>
+    </w:pPr>
+    <w:rPr>
+      <w:rFonts w:asciiTheme="majorHAnsi" w:eastAsiaTheme="majorEastAsia" w:hAnsiTheme="majorHAnsi" w:cstheme="majorBidi"/>
+      <w:b/>
+      <w:bCs/>
+      <w:color w:val="000000" w:themeColor="text1"/>
+      <w:sz w:val="48"/>
+      <w:szCs w:val="48"/>
+    </w:rPr>
+  </w:style>
+  <w:style w:type="paragraph" w:styleId="2">
+    <w:name w:val="heading 2"/>
+    <w:basedOn w:val="a"/>
+    <w:next w:val="a"/>
+    <w:uiPriority w:val="9"/>
+    <w:unhideWhenUsed/>
+    <w:qFormat/>
+    <w:pPr>
+      <w:keepNext/>
+      <w:keepLines/>
+      <w:spacing w:before="200" w:after="0"/>
+      <w:outlineLvl w:val="1"/>
+    </w:pPr>
+    <w:rPr>
+      <w:rFonts w:asciiTheme="majorHAnsi" w:eastAsiaTheme="majorEastAsia" w:hAnsiTheme="majorHAnsi" w:cstheme="majorBidi"/>
+      <w:b/>
+      <w:bCs/>
+      <w:color w:val="000000" w:themeColor="text1"/>
+      <w:sz w:val="40"/>
+      <w:sz w:val="40"/>
+    </w:rPr>
+  </w:style>
+  <w:style w:type="paragraph" w:styleId="3">
+    <w:name w:val="heading 3"/>
+    <w:basedOn w:val="a"/>
+    <w:next w:val="a"/>
+    <w:uiPriority w:val="9"/>
+    <w:unhideWhenUsed/>
+    <w:qFormat/>
+    <w:pPr>
+      <w:keepNext/>
+      <w:keepLines/>
+      <w:spacing w:before="200" w:after="0"/>
+      <w:outlineLvl w:val="2"/>
+    </w:pPr>
+    <w:rPr>
+      <w:rFonts w:asciiTheme="majorHAnsi" w:eastAsiaTheme="majorEastAsia" w:hAnsiTheme="majorHAnsi" w:cstheme="majorBidi"/>
+      <w:b/>
+      <w:bCs/>
+      <w:i/>
+      <w:iCs/>
+      <w:color w:val="000000" w:themeColor="text1"/>
+      <w:sz w:val="36"/>
+      <w:szCs w:val="36"/>
+    </w:rPr>
+  </w:style>
+  <w:style w:type="paragraph" w:styleId="4">
+    <w:name w:val="heading 4"/>
+    <w:basedOn w:val="a"/>
+    <w:next w:val="a"/>
+    <w:uiPriority w:val="9"/>
+    <w:unhideWhenUsed/>
+    <w:qFormat/>
+    <w:pPr>
+      <w:keepNext/>
+      <w:keepLines/>
+      <w:spacing w:before="200" w:after="0"/>
+      <w:outlineLvl w:val="3"/>
+    </w:pPr>
+    <w:rPr>
+      <w:rFonts w:asciiTheme="majorHAnsi" w:eastAsiaTheme="majorEastAsia" w:hAnsiTheme="majorHAnsi" w:cstheme="majorBidi"/>
+      <w:color w:val="232323"/>
+      <w:sz w:val="32"/>
+      <w:szCs w:val="32"/>
+    </w:rPr>
+  </w:style>
+  <w:style w:type="paragraph" w:styleId="5">
+    <w:name w:val="heading 5"/>
+    <w:basedOn w:val="a"/>
+    <w:next w:val="a"/>
+    <w:uiPriority w:val="9"/>
+    <w:unhideWhenUsed/>
+    <w:qFormat/>
+    <w:pPr>
+      <w:keepNext/>
+      <w:keepLines/>
+      <w:spacing w:before="200" w:after="0"/>
+      <w:outlineLvl w:val="4"/>
+    </w:pPr>
+    <w:rPr>
+      <w:rFonts w:asciiTheme="majorHAnsi" w:eastAsiaTheme="majorEastAsia" w:hAnsiTheme="majorHAnsi" w:cstheme="majorBidi"/>
+      <w:b/>
+      <w:bCs/>
+      <w:color w:val="444444"/>
+      <w:sz w:val="28"/>
+      <w:szCs w:val="28"/>
+    </w:rPr>
+  </w:style>
+  <w:style w:type="paragraph" w:styleId="6">
+    <w:name w:val="heading 6"/>
+    <w:basedOn w:val="a"/>
+    <w:next w:val="a"/>
+    <w:uiPriority w:val="9"/>
+    <w:unhideWhenUsed/>
+    <w:qFormat/>
+    <w:pPr>
+      <w:keepNext/>
+      <w:keepLines/>
+      <w:spacing w:before="200" w:after="0"/>
+      <w:outlineLvl w:val="5"/>
+    </w:pPr>
+    <w:rPr>
+      <w:rFonts w:asciiTheme="majorHAnsi" w:eastAsiaTheme="majorEastAsia" w:hAnsiTheme="majorHAnsi" w:cstheme="majorBidi"/>
+      <w:i/>
+      <w:iCs/>
+      <w:color w:val="232323"/>
+      <w:sz w:val="28"/>
+      <w:szCs w:val="28"/>
+    </w:rPr>
+  </w:style>
+  <w:style w:type="paragraph" w:styleId="7">
+    <w:name w:val="heading 7"/>
+    <w:basedOn w:val="a"/>
+    <w:next w:val="a"/>
+    <w:uiPriority w:val="9"/>
+    <w:unhideWhenUsed/>
+    <w:qFormat/>
+    <w:pPr>
+      <w:keepNext/>
+      <w:keepLines/>
+      <w:spacing w:before="200" w:after="0"/>
+      <w:outlineLvl w:val="6"/>
+    </w:pPr>
+    <w:rPr>
+      <w:rFonts w:asciiTheme="majorHAnsi" w:eastAsiaTheme="majorEastAsia" w:hAnsiTheme="majorHAnsi" w:cstheme="majorBidi"/>
+      <w:b/>
+      <w:bCs/>
+      <w:color w:val="606060"/>
+      <w:sz w:val="24"/>
+      <w:szCs w:val="24"/>
+    </w:rPr>
+  </w:style>
+  <w:style w:type="paragraph" w:styleId="8">
+    <w:name w:val="heading 8"/>
+    <w:basedOn w:val="a"/>
+    <w:next w:val="a"/>
+    <w:uiPriority w:val="9"/>
+    <w:unhideWhenUsed/>
+    <w:qFormat/>
+    <w:pPr>
+      <w:keepNext/>
+      <w:keepLines/>
+      <w:spacing w:before="200" w:after="0"/>
+      <w:outlineLvl w:val="7"/>
+    </w:pPr>
+    <w:rPr>
+      <w:rFonts w:asciiTheme="majorHAnsi" w:eastAsiaTheme="majorEastAsia" w:hAnsiTheme="majorHAnsi" w:cstheme="majorBidi"/>
+      <w:color w:val="444444"/>
+      <w:sz w:val="24"/>
+      <w:szCs w:val="24"/>
+    </w:rPr>
+  </w:style>
+  <w:style w:type="paragraph" w:styleId="9">
+    <w:name w:val="heading 9"/>
+    <w:basedOn w:val="a"/>
+    <w:next w:val="a"/>
+    <w:uiPriority w:val="9"/>
+    <w:unhideWhenUsed/>
+    <w:qFormat/>
+    <w:pPr>
+      <w:keepNext/>
+      <w:keepLines/>
+      <w:spacing w:before="200" w:after="0"/>
+      <w:outlineLvl w:val="8"/>
+    </w:pPr>
+    <w:rPr>
+      <w:rFonts w:asciiTheme="majorHAnsi" w:eastAsiaTheme="majorEastAsia" w:hAnsiTheme="majorHAnsi" w:cstheme="majorBidi"/>
+      <w:i/>
+      <w:iCs/>
+      <w:color w:val="444444"/>
+      <w:sz w:val="23"/>
+      <w:szCs w:val="23"/>
+    </w:rPr>
+  </w:style>
   <w:style w:type="table" w:default="1" w:styleId="a1">
     <w:name w:val="Normal Table"/>
     <w:uiPriority w:val="99"/>
@@ -199,6 +394,32 @@
     <w:semiHidden/>
     <w:unhideWhenUsed/>
   </w:style>
+  <w:style w:type="paragraph" w:styleId="a3">
+    <w:name w:val="footer"/>
+    <w:basedOn w:val="a"/>
+    <w:uiPriority w:val="99"/>
+    <w:unhideWhenUsed/>
+    <w:pPr>
+      <w:tabs>
+        <w:tab w:val="center" w:pos="4677"/>
+        <w:tab w:val="right" w:pos="9355"/>
+      </w:tabs>
+      <w:spacing w:after="0" w:line="240" w:lineRule="auto"/>
+    </w:pPr>
+  </w:style>
+  <w:style w:type="paragraph" w:styleId="a5">
+    <w:name w:val="header"/>
+    <w:basedOn w:val="a"/>
+    <w:uiPriority w:val="99"/>
+    <w:unhideWhenUsed/>
+    <w:pPr>
+      <w:tabs>
+        <w:tab w:val="center" w:pos="4677"/>
+        <w:tab w:val="right" w:pos="9355"/>
+      </w:tabs>
+      <w:spacing w:after="0" w:line="240" w:lineRule="auto"/>
+    </w:pPr>
+  </w:style>
   <w:style w:type="paragraph" w:styleId="a7">
     <w:name w:val="No Spacing"/>
     <w:basedOn w:val="a"/>
@@ -207,6 +428,96 @@
     <w:pPr>
       <w:spacing w:after="0" w:line="240" w:lineRule="auto"/>
     </w:pPr>
+  </w:style>
+  <w:style w:type="paragraph" w:styleId="21">
+    <w:name w:val="Quote"/>
+    <w:basedOn w:val="a"/>
+    <w:next w:val="a"/>
+    <w:uiPriority w:val="29"/>
+    <w:qFormat/>
+    <w:pPr>
+      <w:ind w:left="4536"/>
+      <w:jc w:val="both"/>
+    </w:pPr>
+    <w:rPr>
+      <w:i/>
+      <w:iCs/>
+      <w:color w:val="373737"/>
+      <w:sz w:val="18"/>
+      <w:szCs w:val="18"/>
+    </w:rPr>
+  </w:style>
+  <w:style w:type="paragraph" w:styleId="a8">
+    <w:name w:val="Subtitle"/>
+    <w:basedOn w:val="a"/>
+    <w:next w:val="a"/>
+    <w:uiPriority w:val="11"/>
+    <w:qFormat/>
+    <w:pPr>
+      <w:numPr>
+        <w:ilvl w:val="1"/>
+      </w:numPr>
+      <w:spacing w:line="240" w:lineRule="auto"/>
+      <w:outlineLvl w:val="0"/>
+    </w:pPr>
+    <w:rPr>
+      <w:rFonts w:asciiTheme="majorHAnsi" w:eastAsiaTheme="majorEastAsia" w:hAnsiTheme="majorHAnsi" w:cstheme="majorBidi"/>
+      <w:i/>
+      <w:iCs/>
+      <w:color w:val="444444"/>
+      <w:sz w:val="52"/>
+      <w:szCs w:val="52"/>
+    </w:rPr>
+  </w:style>
+  <w:style w:type="paragraph" w:styleId="aa">
+    <w:name w:val="Intense Quote"/>
+    <w:basedOn w:val="a"/>
+    <w:next w:val="a"/>
+    <w:uiPriority w:val="30"/>
+    <w:qFormat/>
+    <w:pPr>
+      <w:pBdr>
+        <w:top w:val="single" w:sz="4" w:space="1" w:color="808080"/>
+        <w:left w:val="single" w:sz="4" w:space="4" w:color="808080"/>
+        <w:bottom w:val="single" w:sz="4" w:space="1" w:color="808080"/>
+        <w:right w:val="single" w:sz="4" w:space="4" w:color="808080"/>
+      </w:pBdr>
+      <w:shd w:val="clear" w:color="auto" w:fill="EEEEEE"/>
+      <w:ind w:left="567" w:right="567"/>
+      <w:jc w:val="both"/>
+    </w:pPr>
+    <w:rPr>
+      <w:b/>
+      <w:bCs/>
+      <w:i/>
+      <w:iCs/>
+      <w:color w:val="464646"/>
+      <w:sz w:val="19"/>
+      <w:szCs w:val="19"/>
+    </w:rPr>
+  </w:style>
+  <w:style w:type="paragraph" w:styleId="af2">
+    <w:name w:val="Title"/>
+    <w:basedOn w:val="a"/>
+    <w:next w:val="a"/>
+    <w:uiPriority w:val="10"/>
+    <w:qFormat/>
+    <w:pPr>
+      <w:pBdr>
+        <w:bottom w:val="single" w:sz="24" w:space="0" w:color="000000" w:themeColor="text1"/>
+      </w:pBdr>
+      <w:spacing w:before="300" w:after="80" w:line="240" w:lineRule="auto"/>
+      <w:outlineLvl w:val="0"/>
+      <w:contextualSpacing/>
+    </w:pPr>
+    <w:rPr>
+      <w:rFonts w:asciiTheme="majorHAnsi" w:eastAsiaTheme="majorEastAsia" w:hAnsiTheme="majorHAnsi" w:cstheme="majorBidi"/>
+      <w:b/>
+      <w:bCs/>
+      <w:color w:val="000000" w:themeColor="text1"/>
+      <w:sz w:val="72"/>
+      <w:szCs w:val="72"/>
+    </w:rPr>
   </w:style>
   <w:style w:type="paragraph" w:styleId="af5">
     <w:name w:val="List Paragraph"/>

</xml_diff>